<commit_message>
baza obnovljena, rezervacija obnovljena, vuku se podaci iz baze
</commit_message>
<xml_diff>
--- a/php-diokoda.docx
+++ b/php-diokoda.docx
@@ -3,34 +3,112 @@
 <w:document xmlns:wpc="http://schemas.microsoft.com/office/word/2010/wordprocessingCanvas" xmlns:cx="http://schemas.microsoft.com/office/drawing/2014/chartex" xmlns:cx1="http://schemas.microsoft.com/office/drawing/2015/9/8/chartex" xmlns:cx2="http://schemas.microsoft.com/office/drawing/2015/10/21/chartex" xmlns:cx3="http://schemas.microsoft.com/office/drawing/2016/5/9/chartex" xmlns:cx4="http://schemas.microsoft.com/office/drawing/2016/5/10/chartex" xmlns:cx5="http://schemas.microsoft.com/office/drawing/2016/5/11/chartex" xmlns:cx6="http://schemas.microsoft.com/office/drawing/2016/5/12/chartex" xmlns:cx7="http://schemas.microsoft.com/office/drawing/2016/5/13/chartex" xmlns:cx8="http://schemas.microsoft.com/office/drawing/2016/5/14/chartex" xmlns:mc="http://schemas.openxmlformats.org/markup-compatibility/2006" xmlns:aink="http://schemas.microsoft.com/office/drawing/2016/ink" xmlns:am3d="http://schemas.microsoft.com/office/drawing/2017/model3d" xmlns:o="urn:schemas-microsoft-com:office:office" xmlns:r="http://schemas.openxmlformats.org/officeDocument/2006/relationships" xmlns:m="http://schemas.openxmlformats.org/officeDocument/2006/math" xmlns:v="urn:schemas-microsoft-com:vml" xmlns:wp14="http://schemas.microsoft.com/office/word/2010/wordprocessingDrawing" xmlns:wp="http://schemas.openxmlformats.org/drawingml/2006/wordprocessingDrawing" xmlns:w10="urn:schemas-microsoft-com:office:word" xmlns:w="http://schemas.openxmlformats.org/wordprocessingml/2006/main" xmlns:w14="http://schemas.microsoft.com/office/word/2010/wordml" xmlns:w15="http://schemas.microsoft.com/office/word/2012/wordml" xmlns:w16cid="http://schemas.microsoft.com/office/word/2016/wordml/cid" xmlns:w16se="http://schemas.microsoft.com/office/word/2015/wordml/symex" xmlns:wpg="http://schemas.microsoft.com/office/word/2010/wordprocessingGroup" xmlns:wpi="http://schemas.microsoft.com/office/word/2010/wordprocessingInk" xmlns:wne="http://schemas.microsoft.com/office/word/2006/wordml" xmlns:wps="http://schemas.microsoft.com/office/word/2010/wordprocessingShape" mc:Ignorable="w14 w15 w16se w16cid wp14">
   <w:body>
     <w:p>
-      <w:r>
-        <w:t>U header od rezervacije:</w:t>
+      <w:bookmarkStart w:id="0" w:name="_GoBack"/>
+      <w:bookmarkEnd w:id="0"/>
+      <w:r>
+        <w:t xml:space="preserve">U </w:t>
+      </w:r>
+      <w:proofErr w:type="spellStart"/>
+      <w:r>
+        <w:t>header</w:t>
+      </w:r>
+      <w:proofErr w:type="spellEnd"/>
+      <w:r>
+        <w:t xml:space="preserve"> od rezervacije:</w:t>
       </w:r>
     </w:p>
     <w:p/>
     <w:p>
       <w:r>
-        <w:t xml:space="preserve">&lt;?php </w:t>
-      </w:r>
-    </w:p>
-    <w:p>
-      <w:r>
-        <w:t>if (isset($_GET['logout'])) {</w:t>
-      </w:r>
-    </w:p>
-    <w:p>
-      <w:r>
-        <w:t>session_destroy();</w:t>
-      </w:r>
-    </w:p>
-    <w:p>
-      <w:r>
-        <w:t>unset($_SESSION['Mail_user']);</w:t>
-      </w:r>
-    </w:p>
-    <w:p>
-      <w:r>
-        <w:t>header("location: prijava.php");</w:t>
+        <w:t>&lt;?</w:t>
+      </w:r>
+      <w:proofErr w:type="spellStart"/>
+      <w:r>
+        <w:t>php</w:t>
+      </w:r>
+      <w:proofErr w:type="spellEnd"/>
+      <w:r>
+        <w:t xml:space="preserve"> </w:t>
+      </w:r>
+    </w:p>
+    <w:p>
+      <w:proofErr w:type="spellStart"/>
+      <w:r>
+        <w:t>if</w:t>
+      </w:r>
+      <w:proofErr w:type="spellEnd"/>
+      <w:r>
+        <w:t xml:space="preserve"> (</w:t>
+      </w:r>
+      <w:proofErr w:type="spellStart"/>
+      <w:r>
+        <w:t>isset</w:t>
+      </w:r>
+      <w:proofErr w:type="spellEnd"/>
+      <w:r>
+        <w:t>($_GET['</w:t>
+      </w:r>
+      <w:proofErr w:type="spellStart"/>
+      <w:r>
+        <w:t>logout</w:t>
+      </w:r>
+      <w:proofErr w:type="spellEnd"/>
+      <w:r>
+        <w:t>'])) {</w:t>
+      </w:r>
+    </w:p>
+    <w:p>
+      <w:proofErr w:type="spellStart"/>
+      <w:r>
+        <w:t>session_destroy</w:t>
+      </w:r>
+      <w:proofErr w:type="spellEnd"/>
+      <w:r>
+        <w:t>();</w:t>
+      </w:r>
+    </w:p>
+    <w:p>
+      <w:proofErr w:type="spellStart"/>
+      <w:r>
+        <w:t>unset</w:t>
+      </w:r>
+      <w:proofErr w:type="spellEnd"/>
+      <w:r>
+        <w:t>($_SESSION['</w:t>
+      </w:r>
+      <w:proofErr w:type="spellStart"/>
+      <w:r>
+        <w:t>Mail_user</w:t>
+      </w:r>
+      <w:proofErr w:type="spellEnd"/>
+      <w:r>
+        <w:t>']);</w:t>
+      </w:r>
+    </w:p>
+    <w:p>
+      <w:proofErr w:type="spellStart"/>
+      <w:r>
+        <w:t>header</w:t>
+      </w:r>
+      <w:proofErr w:type="spellEnd"/>
+      <w:r>
+        <w:t>("</w:t>
+      </w:r>
+      <w:proofErr w:type="spellStart"/>
+      <w:r>
+        <w:t>location</w:t>
+      </w:r>
+      <w:proofErr w:type="spellEnd"/>
+      <w:r>
+        <w:t xml:space="preserve">: </w:t>
+      </w:r>
+      <w:proofErr w:type="spellStart"/>
+      <w:r>
+        <w:t>prijava.php</w:t>
+      </w:r>
+      <w:proofErr w:type="spellEnd"/>
+      <w:r>
+        <w:t>");</w:t>
       </w:r>
     </w:p>
     <w:p>
@@ -50,8 +128,6 @@
       <w:r>
         <w:t>EMAIL:</w:t>
       </w:r>
-      <w:bookmarkStart w:id="0" w:name="_GoBack"/>
-      <w:bookmarkEnd w:id="0"/>
     </w:p>
     <w:p/>
     <w:p>
@@ -63,7 +139,15 @@
       </w:r>
       <w:r>
         <w:tab/>
-        <w:t>$_SESSION['Mail_user'] = $email;</w:t>
+        <w:t>$_SESSION['</w:t>
+      </w:r>
+      <w:proofErr w:type="spellStart"/>
+      <w:r>
+        <w:t>Mail_user</w:t>
+      </w:r>
+      <w:proofErr w:type="spellEnd"/>
+      <w:r>
+        <w:t>'] = $email;</w:t>
       </w:r>
       <w:r>
         <w:tab/>
@@ -112,142 +196,500 @@
       </w:r>
       <w:r>
         <w:tab/>
-        <w:t>$subject="Rezervacijski kod";</w:t>
-      </w:r>
-    </w:p>
-    <w:p>
-      <w:r>
-        <w:tab/>
-      </w:r>
-      <w:r>
-        <w:tab/>
-      </w:r>
-      <w:r>
-        <w:tab/>
-        <w:t>$message = $_SESSION['Mail_user'];</w:t>
-      </w:r>
-    </w:p>
-    <w:p>
-      <w:r>
-        <w:tab/>
-      </w:r>
-      <w:r>
-        <w:tab/>
-      </w:r>
-      <w:r>
-        <w:tab/>
-        <w:t>$message .= ", ";</w:t>
-      </w:r>
-    </w:p>
-    <w:p>
-      <w:r>
-        <w:tab/>
-      </w:r>
-      <w:r>
-        <w:tab/>
-      </w:r>
-      <w:r>
-        <w:tab/>
-        <w:t>$message .="prilikom dolaska na rezervirani termin morate imati rezervacijski kod. \n";</w:t>
-      </w:r>
-    </w:p>
-    <w:p>
-      <w:r>
-        <w:tab/>
-      </w:r>
-      <w:r>
-        <w:tab/>
-      </w:r>
-      <w:r>
-        <w:tab/>
-        <w:t>$message .="Vaš rezervacijski kod je: \n";</w:t>
-      </w:r>
-    </w:p>
-    <w:p>
-      <w:r>
-        <w:tab/>
-      </w:r>
-      <w:r>
-        <w:tab/>
-      </w:r>
-      <w:r>
-        <w:tab/>
-        <w:t>$message .= $_SESSION['reservation_code'];</w:t>
-      </w:r>
-    </w:p>
-    <w:p>
-      <w:r>
-        <w:tab/>
-      </w:r>
-      <w:r>
-        <w:tab/>
-      </w:r>
-      <w:r>
-        <w:tab/>
-        <w:t>$headers ="From: ivabozi96@gmail.com";</w:t>
-      </w:r>
-    </w:p>
-    <w:p>
-      <w:r>
-        <w:tab/>
-      </w:r>
-      <w:r>
-        <w:tab/>
-      </w:r>
-      <w:r>
-        <w:tab/>
-        <w:t>$headers .= "MIME-Version: 1.0" . "\r";</w:t>
-      </w:r>
-    </w:p>
-    <w:p>
-      <w:r>
-        <w:tab/>
-      </w:r>
-      <w:r>
-        <w:tab/>
-      </w:r>
-      <w:r>
-        <w:tab/>
-        <w:t>$headers .= "Content-type:text/html;charset=UTF-8" . "\r\n";</w:t>
-      </w:r>
-    </w:p>
-    <w:p>
-      <w:r>
-        <w:tab/>
-      </w:r>
-      <w:r>
-        <w:tab/>
-      </w:r>
-      <w:r>
-        <w:tab/>
-        <w:t>$message.="$rand";</w:t>
-      </w:r>
-    </w:p>
-    <w:p>
-      <w:r>
-        <w:tab/>
-      </w:r>
-      <w:r>
-        <w:tab/>
-      </w:r>
-      <w:r>
-        <w:tab/>
-        <w:t>mail($to, $subject, $message, $headers);</w:t>
-      </w:r>
-    </w:p>
-    <w:p>
-      <w:r>
-        <w:tab/>
-      </w:r>
-      <w:r>
-        <w:tab/>
-      </w:r>
-      <w:r>
-        <w:tab/>
-      </w:r>
-      <w:r>
-        <w:tab/>
-        <w:t>header('location: rezervacija.php');</w:t>
+        <w:t>$</w:t>
+      </w:r>
+      <w:proofErr w:type="spellStart"/>
+      <w:r>
+        <w:t>subject</w:t>
+      </w:r>
+      <w:proofErr w:type="spellEnd"/>
+      <w:r>
+        <w:t>="Rezervacijski kod";</w:t>
+      </w:r>
+    </w:p>
+    <w:p>
+      <w:r>
+        <w:tab/>
+      </w:r>
+      <w:r>
+        <w:tab/>
+      </w:r>
+      <w:r>
+        <w:tab/>
+        <w:t>$</w:t>
+      </w:r>
+      <w:proofErr w:type="spellStart"/>
+      <w:r>
+        <w:t>message</w:t>
+      </w:r>
+      <w:proofErr w:type="spellEnd"/>
+      <w:r>
+        <w:t xml:space="preserve"> = $_SESSION['</w:t>
+      </w:r>
+      <w:proofErr w:type="spellStart"/>
+      <w:r>
+        <w:t>Mail_user</w:t>
+      </w:r>
+      <w:proofErr w:type="spellEnd"/>
+      <w:r>
+        <w:t>'];</w:t>
+      </w:r>
+    </w:p>
+    <w:p>
+      <w:r>
+        <w:tab/>
+      </w:r>
+      <w:r>
+        <w:tab/>
+      </w:r>
+      <w:r>
+        <w:tab/>
+        <w:t>$</w:t>
+      </w:r>
+      <w:proofErr w:type="spellStart"/>
+      <w:r>
+        <w:t>message</w:t>
+      </w:r>
+      <w:proofErr w:type="spellEnd"/>
+      <w:r>
+        <w:t xml:space="preserve"> .= ", ";</w:t>
+      </w:r>
+    </w:p>
+    <w:p>
+      <w:r>
+        <w:tab/>
+      </w:r>
+      <w:r>
+        <w:tab/>
+      </w:r>
+      <w:r>
+        <w:tab/>
+        <w:t>$</w:t>
+      </w:r>
+      <w:proofErr w:type="spellStart"/>
+      <w:r>
+        <w:t>message</w:t>
+      </w:r>
+      <w:proofErr w:type="spellEnd"/>
+      <w:r>
+        <w:t xml:space="preserve"> .="prilikom dolaska na rezervirani termin morate imati rezervacijski kod. \n";</w:t>
+      </w:r>
+    </w:p>
+    <w:p>
+      <w:r>
+        <w:tab/>
+      </w:r>
+      <w:r>
+        <w:tab/>
+      </w:r>
+      <w:r>
+        <w:tab/>
+        <w:t>$</w:t>
+      </w:r>
+      <w:proofErr w:type="spellStart"/>
+      <w:r>
+        <w:t>message</w:t>
+      </w:r>
+      <w:proofErr w:type="spellEnd"/>
+      <w:r>
+        <w:t xml:space="preserve"> .="Vaš rezervacijski kod je: \n";</w:t>
+      </w:r>
+    </w:p>
+    <w:p>
+      <w:r>
+        <w:tab/>
+      </w:r>
+      <w:r>
+        <w:tab/>
+      </w:r>
+      <w:r>
+        <w:tab/>
+        <w:t>$</w:t>
+      </w:r>
+      <w:proofErr w:type="spellStart"/>
+      <w:r>
+        <w:t>message</w:t>
+      </w:r>
+      <w:proofErr w:type="spellEnd"/>
+      <w:r>
+        <w:t xml:space="preserve"> .= $_SESSION['</w:t>
+      </w:r>
+      <w:proofErr w:type="spellStart"/>
+      <w:r>
+        <w:t>reservation_code</w:t>
+      </w:r>
+      <w:proofErr w:type="spellEnd"/>
+      <w:r>
+        <w:t>'];</w:t>
+      </w:r>
+    </w:p>
+    <w:p>
+      <w:r>
+        <w:tab/>
+      </w:r>
+      <w:r>
+        <w:tab/>
+      </w:r>
+      <w:r>
+        <w:tab/>
+        <w:t>$</w:t>
+      </w:r>
+      <w:proofErr w:type="spellStart"/>
+      <w:r>
+        <w:t>headers</w:t>
+      </w:r>
+      <w:proofErr w:type="spellEnd"/>
+      <w:r>
+        <w:t xml:space="preserve"> ="</w:t>
+      </w:r>
+      <w:proofErr w:type="spellStart"/>
+      <w:r>
+        <w:t>From</w:t>
+      </w:r>
+      <w:proofErr w:type="spellEnd"/>
+      <w:r>
+        <w:t>: ivabozi96@gmail.com";</w:t>
+      </w:r>
+    </w:p>
+    <w:p>
+      <w:r>
+        <w:tab/>
+      </w:r>
+      <w:r>
+        <w:tab/>
+      </w:r>
+      <w:r>
+        <w:tab/>
+        <w:t>$</w:t>
+      </w:r>
+      <w:proofErr w:type="spellStart"/>
+      <w:r>
+        <w:t>headers</w:t>
+      </w:r>
+      <w:proofErr w:type="spellEnd"/>
+      <w:r>
+        <w:t xml:space="preserve"> .= "MIME-</w:t>
+      </w:r>
+      <w:proofErr w:type="spellStart"/>
+      <w:r>
+        <w:t>Version</w:t>
+      </w:r>
+      <w:proofErr w:type="spellEnd"/>
+      <w:r>
+        <w:t>: 1.0" . "\r";</w:t>
+      </w:r>
+    </w:p>
+    <w:p>
+      <w:r>
+        <w:tab/>
+      </w:r>
+      <w:r>
+        <w:tab/>
+      </w:r>
+      <w:r>
+        <w:tab/>
+        <w:t>$</w:t>
+      </w:r>
+      <w:proofErr w:type="spellStart"/>
+      <w:r>
+        <w:t>headers</w:t>
+      </w:r>
+      <w:proofErr w:type="spellEnd"/>
+      <w:r>
+        <w:t xml:space="preserve"> .= "</w:t>
+      </w:r>
+      <w:proofErr w:type="spellStart"/>
+      <w:r>
+        <w:t>Content-type:text</w:t>
+      </w:r>
+      <w:proofErr w:type="spellEnd"/>
+      <w:r>
+        <w:t>/</w:t>
+      </w:r>
+      <w:proofErr w:type="spellStart"/>
+      <w:r>
+        <w:t>html;charset</w:t>
+      </w:r>
+      <w:proofErr w:type="spellEnd"/>
+      <w:r>
+        <w:t>=UTF-8" . "\r\n";</w:t>
+      </w:r>
+    </w:p>
+    <w:p>
+      <w:r>
+        <w:tab/>
+      </w:r>
+      <w:r>
+        <w:tab/>
+      </w:r>
+      <w:r>
+        <w:tab/>
+        <w:t>$</w:t>
+      </w:r>
+      <w:proofErr w:type="spellStart"/>
+      <w:r>
+        <w:t>message</w:t>
+      </w:r>
+      <w:proofErr w:type="spellEnd"/>
+      <w:r>
+        <w:t>.="$</w:t>
+      </w:r>
+      <w:proofErr w:type="spellStart"/>
+      <w:r>
+        <w:t>rand</w:t>
+      </w:r>
+      <w:proofErr w:type="spellEnd"/>
+      <w:r>
+        <w:t>";</w:t>
+      </w:r>
+    </w:p>
+    <w:p>
+      <w:r>
+        <w:tab/>
+      </w:r>
+      <w:r>
+        <w:tab/>
+      </w:r>
+      <w:r>
+        <w:tab/>
+        <w:t>mail($to, $</w:t>
+      </w:r>
+      <w:proofErr w:type="spellStart"/>
+      <w:r>
+        <w:t>subject</w:t>
+      </w:r>
+      <w:proofErr w:type="spellEnd"/>
+      <w:r>
+        <w:t>, $</w:t>
+      </w:r>
+      <w:proofErr w:type="spellStart"/>
+      <w:r>
+        <w:t>message</w:t>
+      </w:r>
+      <w:proofErr w:type="spellEnd"/>
+      <w:r>
+        <w:t>, $</w:t>
+      </w:r>
+      <w:proofErr w:type="spellStart"/>
+      <w:r>
+        <w:t>headers</w:t>
+      </w:r>
+      <w:proofErr w:type="spellEnd"/>
+      <w:r>
+        <w:t>);</w:t>
+      </w:r>
+    </w:p>
+    <w:p>
+      <w:r>
+        <w:tab/>
+      </w:r>
+      <w:r>
+        <w:tab/>
+      </w:r>
+      <w:r>
+        <w:tab/>
+      </w:r>
+      <w:r>
+        <w:tab/>
+      </w:r>
+      <w:proofErr w:type="spellStart"/>
+      <w:r>
+        <w:t>header</w:t>
+      </w:r>
+      <w:proofErr w:type="spellEnd"/>
+      <w:r>
+        <w:t>('</w:t>
+      </w:r>
+      <w:proofErr w:type="spellStart"/>
+      <w:r>
+        <w:t>location</w:t>
+      </w:r>
+      <w:proofErr w:type="spellEnd"/>
+      <w:r>
+        <w:t xml:space="preserve">: </w:t>
+      </w:r>
+      <w:proofErr w:type="spellStart"/>
+      <w:r>
+        <w:t>rezervacija.php</w:t>
+      </w:r>
+      <w:proofErr w:type="spellEnd"/>
+      <w:r>
+        <w:t>');</w:t>
+      </w:r>
+    </w:p>
+    <w:p/>
+    <w:p/>
+    <w:p/>
+    <w:p>
+      <w:r>
+        <w:tab/>
+      </w:r>
+      <w:r>
+        <w:tab/>
+      </w:r>
+      <w:r>
+        <w:tab/>
+        <w:t>$</w:t>
+      </w:r>
+      <w:proofErr w:type="spellStart"/>
+      <w:r>
+        <w:t>query</w:t>
+      </w:r>
+      <w:proofErr w:type="spellEnd"/>
+      <w:r>
+        <w:t xml:space="preserve"> = "INSERT INTO rezervacija (</w:t>
+      </w:r>
+      <w:proofErr w:type="spellStart"/>
+      <w:r>
+        <w:t>ime_usera</w:t>
+      </w:r>
+      <w:proofErr w:type="spellEnd"/>
+      <w:r>
+        <w:t xml:space="preserve">, </w:t>
+      </w:r>
+      <w:proofErr w:type="spellStart"/>
+      <w:r>
+        <w:t>prezime_usera</w:t>
+      </w:r>
+      <w:proofErr w:type="spellEnd"/>
+      <w:r>
+        <w:t xml:space="preserve">, </w:t>
+      </w:r>
+      <w:proofErr w:type="spellStart"/>
+      <w:r>
+        <w:t>mail_usera</w:t>
+      </w:r>
+      <w:proofErr w:type="spellEnd"/>
+      <w:r>
+        <w:t xml:space="preserve">, </w:t>
+      </w:r>
+      <w:proofErr w:type="spellStart"/>
+      <w:r>
+        <w:t>naziv_apartmana</w:t>
+      </w:r>
+      <w:proofErr w:type="spellEnd"/>
+      <w:r>
+        <w:t xml:space="preserve">, </w:t>
+      </w:r>
+      <w:proofErr w:type="spellStart"/>
+      <w:r>
+        <w:t>br_odraslih</w:t>
+      </w:r>
+      <w:proofErr w:type="spellEnd"/>
+      <w:r>
+        <w:t xml:space="preserve">, </w:t>
+      </w:r>
+      <w:proofErr w:type="spellStart"/>
+      <w:r>
+        <w:t>br_djece</w:t>
+      </w:r>
+      <w:proofErr w:type="spellEnd"/>
+      <w:r>
+        <w:t xml:space="preserve">, </w:t>
+      </w:r>
+      <w:proofErr w:type="spellStart"/>
+      <w:r>
+        <w:t>datumOD</w:t>
+      </w:r>
+      <w:proofErr w:type="spellEnd"/>
+      <w:r>
+        <w:t xml:space="preserve">, </w:t>
+      </w:r>
+      <w:proofErr w:type="spellStart"/>
+      <w:r>
+        <w:t>datumDO</w:t>
+      </w:r>
+      <w:proofErr w:type="spellEnd"/>
+      <w:r>
+        <w:t xml:space="preserve"> ) </w:t>
+      </w:r>
+    </w:p>
+    <w:p>
+      <w:r>
+        <w:tab/>
+      </w:r>
+      <w:r>
+        <w:tab/>
+      </w:r>
+      <w:r>
+        <w:tab/>
+      </w:r>
+      <w:r>
+        <w:tab/>
+      </w:r>
+      <w:r>
+        <w:tab/>
+        <w:t xml:space="preserve">  VALUES('$ime','$prezime','$email','$</w:t>
+      </w:r>
+      <w:proofErr w:type="spellStart"/>
+      <w:r>
+        <w:t>naziv_apartmana</w:t>
+      </w:r>
+      <w:proofErr w:type="spellEnd"/>
+      <w:r>
+        <w:t>', '$br_odraslih','$</w:t>
+      </w:r>
+      <w:proofErr w:type="spellStart"/>
+      <w:r>
+        <w:t>br_djece</w:t>
+      </w:r>
+      <w:proofErr w:type="spellEnd"/>
+      <w:r>
+        <w:t>', '$</w:t>
+      </w:r>
+      <w:proofErr w:type="spellStart"/>
+      <w:r>
+        <w:t>reservation_date_od</w:t>
+      </w:r>
+      <w:proofErr w:type="spellEnd"/>
+      <w:r>
+        <w:t>', '$</w:t>
+      </w:r>
+      <w:proofErr w:type="spellStart"/>
+      <w:r>
+        <w:t>reservation_date_do</w:t>
+      </w:r>
+      <w:proofErr w:type="spellEnd"/>
+      <w:r>
+        <w:t>')";</w:t>
+      </w:r>
+    </w:p>
+    <w:p>
+      <w:r>
+        <w:tab/>
+      </w:r>
+      <w:r>
+        <w:tab/>
+      </w:r>
+      <w:r>
+        <w:tab/>
+      </w:r>
+      <w:proofErr w:type="spellStart"/>
+      <w:r>
+        <w:t>mysqli_query</w:t>
+      </w:r>
+      <w:proofErr w:type="spellEnd"/>
+      <w:r>
+        <w:t>($</w:t>
+      </w:r>
+      <w:proofErr w:type="spellStart"/>
+      <w:r>
+        <w:t>db</w:t>
+      </w:r>
+      <w:proofErr w:type="spellEnd"/>
+      <w:r>
+        <w:t>, $</w:t>
+      </w:r>
+      <w:proofErr w:type="spellStart"/>
+      <w:r>
+        <w:t>query</w:t>
+      </w:r>
+      <w:proofErr w:type="spellEnd"/>
+      <w:r>
+        <w:t>);</w:t>
+      </w:r>
+      <w:r>
+        <w:tab/>
       </w:r>
     </w:p>
     <w:sectPr>

</xml_diff>